<commit_message>
changed administrative pages content for document
</commit_message>
<xml_diff>
--- a/document/Official/Detalii_licenta_RO.docx
+++ b/document/Official/Detalii_licenta_RO.docx
@@ -618,7 +618,7 @@
                 <w:szCs w:val="22"/>
                 <w:lang w:val="hu-HU" w:eastAsia="zh-CN"/>
               </w:rPr>
-              <w:t>UNUI SISTEM MODEL FEROVIAR</w:t>
+              <w:t xml:space="preserve">UNUI MODEL </w:t>
             </w:r>
             <w:r>
               <w:rPr>
@@ -627,7 +627,7 @@
                 <w:szCs w:val="22"/>
                 <w:lang w:val="hu-HU" w:eastAsia="zh-CN"/>
               </w:rPr>
-              <w:t>,</w:t>
+              <w:t>DE CALE FERATĂ</w:t>
             </w:r>
             <w:r>
               <w:rPr>
@@ -636,7 +636,70 @@
                 <w:szCs w:val="22"/>
                 <w:lang w:val="hu-HU" w:eastAsia="zh-CN"/>
               </w:rPr>
-              <w:t xml:space="preserve"> BAZÂND PE PRINCIPII ETCS ȘI FEROVIARE</w:t>
+              <w:t>,</w:t>
+            </w:r>
+            <w:r>
+              <w:rPr>
+                <w:rFonts w:ascii="Times New Roman" w:hAnsi="Times New Roman" w:cs="Times New Roman"/>
+                <w:sz w:val="22"/>
+                <w:szCs w:val="22"/>
+                <w:lang w:val="hu-HU" w:eastAsia="zh-CN"/>
+              </w:rPr>
+              <w:t xml:space="preserve"> BAZÂND PE PRINCIPII</w:t>
+            </w:r>
+            <w:r>
+              <w:rPr>
+                <w:rFonts w:ascii="Times New Roman" w:hAnsi="Times New Roman" w:cs="Times New Roman"/>
+                <w:sz w:val="22"/>
+                <w:szCs w:val="22"/>
+                <w:lang w:val="hu-HU" w:eastAsia="zh-CN"/>
+              </w:rPr>
+              <w:t xml:space="preserve"> </w:t>
+            </w:r>
+            <w:r>
+              <w:rPr>
+                <w:rFonts w:ascii="Times New Roman" w:hAnsi="Times New Roman" w:cs="Times New Roman"/>
+                <w:sz w:val="22"/>
+                <w:szCs w:val="22"/>
+                <w:lang w:val="hu-HU" w:eastAsia="zh-CN"/>
+              </w:rPr>
+              <w:t>FEROVIARE</w:t>
+            </w:r>
+            <w:r>
+              <w:rPr>
+                <w:rFonts w:ascii="Times New Roman" w:hAnsi="Times New Roman" w:cs="Times New Roman"/>
+                <w:sz w:val="22"/>
+                <w:szCs w:val="22"/>
+                <w:lang w:val="hu-HU" w:eastAsia="zh-CN"/>
+              </w:rPr>
+              <w:t xml:space="preserve"> ȘI</w:t>
+            </w:r>
+            <w:r>
+              <w:rPr>
+                <w:rFonts w:ascii="Times New Roman" w:hAnsi="Times New Roman" w:cs="Times New Roman"/>
+                <w:sz w:val="22"/>
+                <w:szCs w:val="22"/>
+                <w:lang w:val="hu-HU" w:eastAsia="zh-CN"/>
+              </w:rPr>
+              <w:t xml:space="preserve"> </w:t>
+            </w:r>
+            <w:r>
+              <w:rPr>
+                <w:rFonts w:ascii="Times New Roman" w:hAnsi="Times New Roman" w:cs="Times New Roman"/>
+                <w:sz w:val="22"/>
+                <w:szCs w:val="22"/>
+                <w:lang w:val="hu-HU" w:eastAsia="zh-CN"/>
+              </w:rPr>
+              <w:t>ETCS</w:t>
+            </w:r>
+            <w:r>
+              <w:rPr>
+                <w:rFonts w:ascii="Times New Roman" w:hAnsi="Times New Roman" w:cs="Times New Roman"/>
+                <w:sz w:val="22"/>
+                <w:szCs w:val="22"/>
+                <w:lang w:val="hu-HU" w:eastAsia="zh-CN"/>
+              </w:rPr>
+              <w:t xml:space="preserve"> </w:t>
             </w:r>
           </w:p>
           <w:p>
@@ -832,15 +895,7 @@
                 <w:sz w:val="22"/>
                 <w:lang w:val="hu-HU" w:eastAsia="ar-SA"/>
               </w:rPr>
-              <w:t>sistemel</w:t>
-            </w:r>
-            <w:r>
-              <w:rPr>
-                <w:rFonts w:ascii="Times New Roman" w:hAnsi="Times New Roman" w:cs="Times New Roman"/>
-                <w:sz w:val="22"/>
-                <w:lang w:val="hu-HU" w:eastAsia="ar-SA"/>
-              </w:rPr>
-              <w:t>or</w:t>
+              <w:t>sistemelor</w:t>
             </w:r>
             <w:proofErr w:type="spellEnd"/>
             <w:r>
@@ -1190,8 +1245,6 @@
               </w:rPr>
               <w:t xml:space="preserve"> </w:t>
             </w:r>
-            <w:bookmarkStart w:id="0" w:name="_GoBack"/>
-            <w:bookmarkEnd w:id="0"/>
             <w:proofErr w:type="spellStart"/>
             <w:r>
               <w:rPr>
@@ -2435,6 +2488,8 @@
             </w:pPr>
           </w:p>
         </w:tc>
+        <w:bookmarkStart w:id="0" w:name="_GoBack"/>
+        <w:bookmarkEnd w:id="0"/>
       </w:tr>
       <w:tr>
         <w:trPr>

</xml_diff>

<commit_message>
updated thesis ro title
</commit_message>
<xml_diff>
--- a/document/Official/Detalii_licenta_RO.docx
+++ b/document/Official/Detalii_licenta_RO.docx
@@ -480,7 +480,7 @@
                 <w:b/>
                 <w:lang w:val="hu-HU"/>
               </w:rPr>
-              <w:t>9</w:t>
+              <w:t>6</w:t>
             </w:r>
           </w:p>
         </w:tc>
@@ -618,7 +618,7 @@
                 <w:szCs w:val="22"/>
                 <w:lang w:val="hu-HU" w:eastAsia="zh-CN"/>
               </w:rPr>
-              <w:t xml:space="preserve">UNUI MODEL </w:t>
+              <w:t>UNUI MODEL</w:t>
             </w:r>
             <w:r>
               <w:rPr>
@@ -627,7 +627,7 @@
                 <w:szCs w:val="22"/>
                 <w:lang w:val="hu-HU" w:eastAsia="zh-CN"/>
               </w:rPr>
-              <w:t>DE CALE FERATĂ</w:t>
+              <w:t xml:space="preserve"> ELECTROMECANIC FEROVIAR</w:t>
             </w:r>
             <w:r>
               <w:rPr>
@@ -645,7 +645,7 @@
                 <w:szCs w:val="22"/>
                 <w:lang w:val="hu-HU" w:eastAsia="zh-CN"/>
               </w:rPr>
-              <w:t xml:space="preserve"> BAZÂND PE PRINCIPII</w:t>
+              <w:t xml:space="preserve"> BAZ</w:t>
             </w:r>
             <w:r>
               <w:rPr>
@@ -654,7 +654,7 @@
                 <w:szCs w:val="22"/>
                 <w:lang w:val="hu-HU" w:eastAsia="zh-CN"/>
               </w:rPr>
-              <w:t xml:space="preserve"> </w:t>
+              <w:t xml:space="preserve">ATĂ </w:t>
             </w:r>
             <w:r>
               <w:rPr>
@@ -663,16 +663,7 @@
                 <w:szCs w:val="22"/>
                 <w:lang w:val="hu-HU" w:eastAsia="zh-CN"/>
               </w:rPr>
-              <w:t>FEROVIARE</w:t>
-            </w:r>
-            <w:r>
-              <w:rPr>
-                <w:rFonts w:ascii="Times New Roman" w:hAnsi="Times New Roman" w:cs="Times New Roman"/>
-                <w:sz w:val="22"/>
-                <w:szCs w:val="22"/>
-                <w:lang w:val="hu-HU" w:eastAsia="zh-CN"/>
-              </w:rPr>
-              <w:t xml:space="preserve"> ȘI</w:t>
+              <w:t>PE PRINCIPII</w:t>
             </w:r>
             <w:r>
               <w:rPr>

</xml_diff>